<commit_message>
Type conversions in Java
</commit_message>
<xml_diff>
--- a/Java notes.docx
+++ b/Java notes.docx
@@ -16,16 +16,330 @@
     <w:p/>
     <w:p>
       <w:r>
-        <w:t xml:space="preserve">IDE – Integrated Development </w:t>
-      </w:r>
-      <w:r>
-        <w:t xml:space="preserve">Environment </w:t>
-      </w:r>
-      <w:r>
-        <w:t>(InteliJ)</w:t>
+        <w:t>IDE – Integrated Development Environment (InteliJ)</w:t>
       </w:r>
       <w:r>
         <w:t>.</w:t>
+      </w:r>
+    </w:p>
+    <w:p/>
+    <w:p/>
+    <w:p>
+      <w:pPr>
+        <w:jc w:val="center"/>
+        <w:rPr>
+          <w:b/>
+          <w:bCs/>
+          <w:sz w:val="32"/>
+          <w:szCs w:val="32"/>
+        </w:rPr>
+      </w:pPr>
+      <w:r>
+        <w:rPr>
+          <w:b/>
+          <w:bCs/>
+          <w:sz w:val="32"/>
+          <w:szCs w:val="32"/>
+        </w:rPr>
+        <w:t>Primitive Data Types</w:t>
+      </w:r>
+    </w:p>
+    <w:p/>
+    <w:p>
+      <w:r>
+        <w:t xml:space="preserve">There are four categories of primitive data types: </w:t>
+      </w:r>
+    </w:p>
+    <w:p>
+      <w:pPr>
+        <w:pStyle w:val="ListParagraph"/>
+        <w:numPr>
+          <w:ilvl w:val="0"/>
+          <w:numId w:val="1"/>
+        </w:numPr>
+      </w:pPr>
+      <w:r>
+        <w:t>Integer</w:t>
+      </w:r>
+    </w:p>
+    <w:p>
+      <w:pPr>
+        <w:pStyle w:val="ListParagraph"/>
+        <w:numPr>
+          <w:ilvl w:val="0"/>
+          <w:numId w:val="1"/>
+        </w:numPr>
+      </w:pPr>
+      <w:r>
+        <w:t>Floating point</w:t>
+      </w:r>
+    </w:p>
+    <w:p>
+      <w:pPr>
+        <w:pStyle w:val="ListParagraph"/>
+        <w:numPr>
+          <w:ilvl w:val="0"/>
+          <w:numId w:val="1"/>
+        </w:numPr>
+      </w:pPr>
+      <w:r>
+        <w:t>Character</w:t>
+      </w:r>
+    </w:p>
+    <w:p>
+      <w:pPr>
+        <w:pStyle w:val="ListParagraph"/>
+        <w:numPr>
+          <w:ilvl w:val="0"/>
+          <w:numId w:val="1"/>
+        </w:numPr>
+      </w:pPr>
+      <w:r>
+        <w:t>Boolean</w:t>
+      </w:r>
+    </w:p>
+    <w:p/>
+    <w:p>
+      <w:r>
+        <w:t xml:space="preserve">Integer types: </w:t>
+      </w:r>
+    </w:p>
+    <w:p>
+      <w:r>
+        <w:drawing>
+          <wp:inline distT="0" distB="0" distL="0" distR="0" wp14:anchorId="14D04D26" wp14:editId="1C8D2CE8">
+            <wp:extent cx="5943600" cy="1337310"/>
+            <wp:effectExtent l="0" t="0" r="0" b="0"/>
+            <wp:docPr id="1" name="Picture 1"/>
+            <wp:cNvGraphicFramePr>
+              <a:graphicFrameLocks xmlns:a="http://schemas.openxmlformats.org/drawingml/2006/main" noChangeAspect="1"/>
+            </wp:cNvGraphicFramePr>
+            <a:graphic xmlns:a="http://schemas.openxmlformats.org/drawingml/2006/main">
+              <a:graphicData uri="http://schemas.openxmlformats.org/drawingml/2006/picture">
+                <pic:pic xmlns:pic="http://schemas.openxmlformats.org/drawingml/2006/picture">
+                  <pic:nvPicPr>
+                    <pic:cNvPr id="1" name=""/>
+                    <pic:cNvPicPr/>
+                  </pic:nvPicPr>
+                  <pic:blipFill>
+                    <a:blip r:embed="rId5"/>
+                    <a:stretch>
+                      <a:fillRect/>
+                    </a:stretch>
+                  </pic:blipFill>
+                  <pic:spPr>
+                    <a:xfrm>
+                      <a:off x="0" y="0"/>
+                      <a:ext cx="5943600" cy="1337310"/>
+                    </a:xfrm>
+                    <a:prstGeom prst="rect">
+                      <a:avLst/>
+                    </a:prstGeom>
+                  </pic:spPr>
+                </pic:pic>
+              </a:graphicData>
+            </a:graphic>
+          </wp:inline>
+        </w:drawing>
+      </w:r>
+    </w:p>
+    <w:p/>
+    <w:p>
+      <w:r>
+        <w:t>Floating point types:</w:t>
+      </w:r>
+    </w:p>
+    <w:p>
+      <w:r>
+        <w:drawing>
+          <wp:inline distT="0" distB="0" distL="0" distR="0" wp14:anchorId="1397623D" wp14:editId="0BFAFC87">
+            <wp:extent cx="5943600" cy="1337945"/>
+            <wp:effectExtent l="0" t="0" r="0" b="0"/>
+            <wp:docPr id="2" name="Picture 2"/>
+            <wp:cNvGraphicFramePr>
+              <a:graphicFrameLocks xmlns:a="http://schemas.openxmlformats.org/drawingml/2006/main" noChangeAspect="1"/>
+            </wp:cNvGraphicFramePr>
+            <a:graphic xmlns:a="http://schemas.openxmlformats.org/drawingml/2006/main">
+              <a:graphicData uri="http://schemas.openxmlformats.org/drawingml/2006/picture">
+                <pic:pic xmlns:pic="http://schemas.openxmlformats.org/drawingml/2006/picture">
+                  <pic:nvPicPr>
+                    <pic:cNvPr id="1" name=""/>
+                    <pic:cNvPicPr/>
+                  </pic:nvPicPr>
+                  <pic:blipFill>
+                    <a:blip r:embed="rId6"/>
+                    <a:stretch>
+                      <a:fillRect/>
+                    </a:stretch>
+                  </pic:blipFill>
+                  <pic:spPr>
+                    <a:xfrm>
+                      <a:off x="0" y="0"/>
+                      <a:ext cx="5943600" cy="1337945"/>
+                    </a:xfrm>
+                    <a:prstGeom prst="rect">
+                      <a:avLst/>
+                    </a:prstGeom>
+                  </pic:spPr>
+                </pic:pic>
+              </a:graphicData>
+            </a:graphic>
+          </wp:inline>
+        </w:drawing>
+      </w:r>
+    </w:p>
+    <w:p/>
+    <w:p>
+      <w:r>
+        <w:lastRenderedPageBreak/>
+        <w:t>Character type:</w:t>
+      </w:r>
+    </w:p>
+    <w:p>
+      <w:r>
+        <w:drawing>
+          <wp:inline distT="0" distB="0" distL="0" distR="0" wp14:anchorId="519524F6" wp14:editId="1A84CF8C">
+            <wp:extent cx="5943600" cy="1307465"/>
+            <wp:effectExtent l="0" t="0" r="0" b="6985"/>
+            <wp:docPr id="3" name="Picture 3"/>
+            <wp:cNvGraphicFramePr>
+              <a:graphicFrameLocks xmlns:a="http://schemas.openxmlformats.org/drawingml/2006/main" noChangeAspect="1"/>
+            </wp:cNvGraphicFramePr>
+            <a:graphic xmlns:a="http://schemas.openxmlformats.org/drawingml/2006/main">
+              <a:graphicData uri="http://schemas.openxmlformats.org/drawingml/2006/picture">
+                <pic:pic xmlns:pic="http://schemas.openxmlformats.org/drawingml/2006/picture">
+                  <pic:nvPicPr>
+                    <pic:cNvPr id="1" name=""/>
+                    <pic:cNvPicPr/>
+                  </pic:nvPicPr>
+                  <pic:blipFill>
+                    <a:blip r:embed="rId7"/>
+                    <a:stretch>
+                      <a:fillRect/>
+                    </a:stretch>
+                  </pic:blipFill>
+                  <pic:spPr>
+                    <a:xfrm>
+                      <a:off x="0" y="0"/>
+                      <a:ext cx="5943600" cy="1307465"/>
+                    </a:xfrm>
+                    <a:prstGeom prst="rect">
+                      <a:avLst/>
+                    </a:prstGeom>
+                  </pic:spPr>
+                </pic:pic>
+              </a:graphicData>
+            </a:graphic>
+          </wp:inline>
+        </w:drawing>
+      </w:r>
+    </w:p>
+    <w:p/>
+    <w:p>
+      <w:r>
+        <w:t xml:space="preserve">Boolean type: </w:t>
+      </w:r>
+    </w:p>
+    <w:p>
+      <w:r>
+        <w:drawing>
+          <wp:inline distT="0" distB="0" distL="0" distR="0" wp14:anchorId="78DD4FBA" wp14:editId="0729874C">
+            <wp:extent cx="5943600" cy="1314450"/>
+            <wp:effectExtent l="0" t="0" r="0" b="0"/>
+            <wp:docPr id="4" name="Picture 4"/>
+            <wp:cNvGraphicFramePr>
+              <a:graphicFrameLocks xmlns:a="http://schemas.openxmlformats.org/drawingml/2006/main" noChangeAspect="1"/>
+            </wp:cNvGraphicFramePr>
+            <a:graphic xmlns:a="http://schemas.openxmlformats.org/drawingml/2006/main">
+              <a:graphicData uri="http://schemas.openxmlformats.org/drawingml/2006/picture">
+                <pic:pic xmlns:pic="http://schemas.openxmlformats.org/drawingml/2006/picture">
+                  <pic:nvPicPr>
+                    <pic:cNvPr id="1" name=""/>
+                    <pic:cNvPicPr/>
+                  </pic:nvPicPr>
+                  <pic:blipFill>
+                    <a:blip r:embed="rId8"/>
+                    <a:stretch>
+                      <a:fillRect/>
+                    </a:stretch>
+                  </pic:blipFill>
+                  <pic:spPr>
+                    <a:xfrm>
+                      <a:off x="0" y="0"/>
+                      <a:ext cx="5943600" cy="1314450"/>
+                    </a:xfrm>
+                    <a:prstGeom prst="rect">
+                      <a:avLst/>
+                    </a:prstGeom>
+                  </pic:spPr>
+                </pic:pic>
+              </a:graphicData>
+            </a:graphic>
+          </wp:inline>
+        </w:drawing>
+      </w:r>
+    </w:p>
+    <w:p/>
+    <w:p>
+      <w:pPr>
+        <w:rPr>
+          <w:b/>
+          <w:bCs/>
+          <w:sz w:val="28"/>
+          <w:szCs w:val="28"/>
+        </w:rPr>
+      </w:pPr>
+      <w:r>
+        <w:rPr>
+          <w:b/>
+          <w:bCs/>
+          <w:sz w:val="28"/>
+          <w:szCs w:val="28"/>
+        </w:rPr>
+        <w:t>The var keyword</w:t>
+      </w:r>
+    </w:p>
+    <w:p>
+      <w:r>
+        <w:t>The var keyword infers the type of a local variable based on the value initially assigned to it.</w:t>
+      </w:r>
+    </w:p>
+    <w:p>
+      <w:r>
+        <w:t>var v1 = 50; // v1 is an int</w:t>
+      </w:r>
+    </w:p>
+    <w:p>
+      <w:r>
+        <w:t>var myValue – 100.0</w:t>
+      </w:r>
+      <w:r>
+        <w:t>;</w:t>
+      </w:r>
+      <w:r>
+        <w:t xml:space="preserve"> //</w:t>
+      </w:r>
+      <w:r>
+        <w:t xml:space="preserve"> </w:t>
+      </w:r>
+      <w:r>
+        <w:t>myValue is a double</w:t>
+      </w:r>
+    </w:p>
+    <w:p>
+      <w:r>
+        <w:t>int i = 25;</w:t>
+      </w:r>
+    </w:p>
+    <w:p>
+      <w:r>
+        <w:t>var total = i + v1; // total is an int</w:t>
+      </w:r>
+    </w:p>
+    <w:p/>
+    <w:p>
+      <w:r>
+        <w:t>It is not allowed to do something like this: var x; x = 100; Because the compiler does not know at declaration time what the type of x supposed to be.</w:t>
       </w:r>
     </w:p>
     <w:sectPr>
@@ -36,6 +350,127 @@
     </w:sectPr>
   </w:body>
 </w:document>
+</file>
+
+<file path=word/numbering.xml><?xml version="1.0" encoding="utf-8"?>
+<w:numbering xmlns:wpc="http://schemas.microsoft.com/office/word/2010/wordprocessingCanvas" xmlns:cx="http://schemas.microsoft.com/office/drawing/2014/chartex" xmlns:cx1="http://schemas.microsoft.com/office/drawing/2015/9/8/chartex" xmlns:cx2="http://schemas.microsoft.com/office/drawing/2015/10/21/chartex" xmlns:cx3="http://schemas.microsoft.com/office/drawing/2016/5/9/chartex" xmlns:cx4="http://schemas.microsoft.com/office/drawing/2016/5/10/chartex" xmlns:cx5="http://schemas.microsoft.com/office/drawing/2016/5/11/chartex" xmlns:cx6="http://schemas.microsoft.com/office/drawing/2016/5/12/chartex" xmlns:cx7="http://schemas.microsoft.com/office/drawing/2016/5/13/chartex" xmlns:cx8="http://schemas.microsoft.com/office/drawing/2016/5/14/chartex" xmlns:mc="http://schemas.openxmlformats.org/markup-compatibility/2006" xmlns:aink="http://schemas.microsoft.com/office/drawing/2016/ink" xmlns:am3d="http://schemas.microsoft.com/office/drawing/2017/model3d" xmlns:o="urn:schemas-microsoft-com:office:office" xmlns:r="http://schemas.openxmlformats.org/officeDocument/2006/relationships" xmlns:m="http://schemas.openxmlformats.org/officeDocument/2006/math" xmlns:v="urn:schemas-microsoft-com:vml" xmlns:wp14="http://schemas.microsoft.com/office/word/2010/wordprocessingDrawing" xmlns:wp="http://schemas.openxmlformats.org/drawingml/2006/wordprocessingDrawing" xmlns:w10="urn:schemas-microsoft-com:office:word" xmlns:w="http://schemas.openxmlformats.org/wordprocessingml/2006/main" xmlns:w14="http://schemas.microsoft.com/office/word/2010/wordml" xmlns:w15="http://schemas.microsoft.com/office/word/2012/wordml" xmlns:w16cex="http://schemas.microsoft.com/office/word/2018/wordml/cex" xmlns:w16cid="http://schemas.microsoft.com/office/word/2016/wordml/cid" xmlns:w16="http://schemas.microsoft.com/office/word/2018/wordml" xmlns:w16sdtdh="http://schemas.microsoft.com/office/word/2020/wordml/sdtdatahash" xmlns:w16se="http://schemas.microsoft.com/office/word/2015/wordml/symex" xmlns:wpg="http://schemas.microsoft.com/office/word/2010/wordprocessingGroup" xmlns:wpi="http://schemas.microsoft.com/office/word/2010/wordprocessingInk" xmlns:wne="http://schemas.microsoft.com/office/word/2006/wordml" xmlns:wps="http://schemas.microsoft.com/office/word/2010/wordprocessingShape" mc:Ignorable="w14 w15 w16se w16cid w16 w16cex w16sdtdh wp14">
+  <w:abstractNum w:abstractNumId="0" w15:restartNumberingAfterBreak="0">
+    <w:nsid w:val="4B3E43D7"/>
+    <w:multiLevelType w:val="hybridMultilevel"/>
+    <w:tmpl w:val="8D3E16E2"/>
+    <w:lvl w:ilvl="0" w:tplc="04090001">
+      <w:start w:val="1"/>
+      <w:numFmt w:val="bullet"/>
+      <w:lvlText w:val=""/>
+      <w:lvlJc w:val="left"/>
+      <w:pPr>
+        <w:ind w:left="720" w:hanging="360"/>
+      </w:pPr>
+      <w:rPr>
+        <w:rFonts w:ascii="Symbol" w:hAnsi="Symbol" w:hint="default"/>
+      </w:rPr>
+    </w:lvl>
+    <w:lvl w:ilvl="1" w:tplc="04090003" w:tentative="1">
+      <w:start w:val="1"/>
+      <w:numFmt w:val="bullet"/>
+      <w:lvlText w:val="o"/>
+      <w:lvlJc w:val="left"/>
+      <w:pPr>
+        <w:ind w:left="1440" w:hanging="360"/>
+      </w:pPr>
+      <w:rPr>
+        <w:rFonts w:ascii="Courier New" w:hAnsi="Courier New" w:cs="Courier New" w:hint="default"/>
+      </w:rPr>
+    </w:lvl>
+    <w:lvl w:ilvl="2" w:tplc="04090005" w:tentative="1">
+      <w:start w:val="1"/>
+      <w:numFmt w:val="bullet"/>
+      <w:lvlText w:val=""/>
+      <w:lvlJc w:val="left"/>
+      <w:pPr>
+        <w:ind w:left="2160" w:hanging="360"/>
+      </w:pPr>
+      <w:rPr>
+        <w:rFonts w:ascii="Wingdings" w:hAnsi="Wingdings" w:hint="default"/>
+      </w:rPr>
+    </w:lvl>
+    <w:lvl w:ilvl="3" w:tplc="04090001" w:tentative="1">
+      <w:start w:val="1"/>
+      <w:numFmt w:val="bullet"/>
+      <w:lvlText w:val=""/>
+      <w:lvlJc w:val="left"/>
+      <w:pPr>
+        <w:ind w:left="2880" w:hanging="360"/>
+      </w:pPr>
+      <w:rPr>
+        <w:rFonts w:ascii="Symbol" w:hAnsi="Symbol" w:hint="default"/>
+      </w:rPr>
+    </w:lvl>
+    <w:lvl w:ilvl="4" w:tplc="04090003" w:tentative="1">
+      <w:start w:val="1"/>
+      <w:numFmt w:val="bullet"/>
+      <w:lvlText w:val="o"/>
+      <w:lvlJc w:val="left"/>
+      <w:pPr>
+        <w:ind w:left="3600" w:hanging="360"/>
+      </w:pPr>
+      <w:rPr>
+        <w:rFonts w:ascii="Courier New" w:hAnsi="Courier New" w:cs="Courier New" w:hint="default"/>
+      </w:rPr>
+    </w:lvl>
+    <w:lvl w:ilvl="5" w:tplc="04090005" w:tentative="1">
+      <w:start w:val="1"/>
+      <w:numFmt w:val="bullet"/>
+      <w:lvlText w:val=""/>
+      <w:lvlJc w:val="left"/>
+      <w:pPr>
+        <w:ind w:left="4320" w:hanging="360"/>
+      </w:pPr>
+      <w:rPr>
+        <w:rFonts w:ascii="Wingdings" w:hAnsi="Wingdings" w:hint="default"/>
+      </w:rPr>
+    </w:lvl>
+    <w:lvl w:ilvl="6" w:tplc="04090001" w:tentative="1">
+      <w:start w:val="1"/>
+      <w:numFmt w:val="bullet"/>
+      <w:lvlText w:val=""/>
+      <w:lvlJc w:val="left"/>
+      <w:pPr>
+        <w:ind w:left="5040" w:hanging="360"/>
+      </w:pPr>
+      <w:rPr>
+        <w:rFonts w:ascii="Symbol" w:hAnsi="Symbol" w:hint="default"/>
+      </w:rPr>
+    </w:lvl>
+    <w:lvl w:ilvl="7" w:tplc="04090003" w:tentative="1">
+      <w:start w:val="1"/>
+      <w:numFmt w:val="bullet"/>
+      <w:lvlText w:val="o"/>
+      <w:lvlJc w:val="left"/>
+      <w:pPr>
+        <w:ind w:left="5760" w:hanging="360"/>
+      </w:pPr>
+      <w:rPr>
+        <w:rFonts w:ascii="Courier New" w:hAnsi="Courier New" w:cs="Courier New" w:hint="default"/>
+      </w:rPr>
+    </w:lvl>
+    <w:lvl w:ilvl="8" w:tplc="04090005" w:tentative="1">
+      <w:start w:val="1"/>
+      <w:numFmt w:val="bullet"/>
+      <w:lvlText w:val=""/>
+      <w:lvlJc w:val="left"/>
+      <w:pPr>
+        <w:ind w:left="6480" w:hanging="360"/>
+      </w:pPr>
+      <w:rPr>
+        <w:rFonts w:ascii="Wingdings" w:hAnsi="Wingdings" w:hint="default"/>
+      </w:rPr>
+    </w:lvl>
+  </w:abstractNum>
+  <w:num w:numId="1">
+    <w:abstractNumId w:val="0"/>
+  </w:num>
+</w:numbering>
 </file>
 
 <file path=word/styles.xml><?xml version="1.0" encoding="utf-8"?>
@@ -464,6 +899,17 @@
     <w:semiHidden/>
     <w:unhideWhenUsed/>
   </w:style>
+  <w:style w:type="paragraph" w:styleId="ListParagraph">
+    <w:name w:val="List Paragraph"/>
+    <w:basedOn w:val="Normal"/>
+    <w:uiPriority w:val="34"/>
+    <w:qFormat/>
+    <w:rsid w:val="00BA0110"/>
+    <w:pPr>
+      <w:ind w:left="720"/>
+      <w:contextualSpacing/>
+    </w:pPr>
+  </w:style>
 </w:styles>
 </file>
 

</xml_diff>

<commit_message>
Expressions, Statements and more
</commit_message>
<xml_diff>
--- a/Java notes.docx
+++ b/Java notes.docx
@@ -16,7 +16,15 @@
     <w:p/>
     <w:p>
       <w:r>
-        <w:t>IDE – Integrated Development Environment (InteliJ)</w:t>
+        <w:t>IDE – Integrated Development Environment (</w:t>
+      </w:r>
+      <w:proofErr w:type="spellStart"/>
+      <w:r>
+        <w:t>InteliJ</w:t>
+      </w:r>
+      <w:proofErr w:type="spellEnd"/>
+      <w:r>
+        <w:t>)</w:t>
       </w:r>
       <w:r>
         <w:t>.</w:t>
@@ -311,7 +319,15 @@
     </w:p>
     <w:p>
       <w:r>
-        <w:t>var myValue – 100.0</w:t>
+        <w:t xml:space="preserve">var </w:t>
+      </w:r>
+      <w:proofErr w:type="spellStart"/>
+      <w:r>
+        <w:t>myValue</w:t>
+      </w:r>
+      <w:proofErr w:type="spellEnd"/>
+      <w:r>
+        <w:t xml:space="preserve"> – 100.0</w:t>
       </w:r>
       <w:r>
         <w:t>;</w:t>
@@ -322,18 +338,39 @@
       <w:r>
         <w:t xml:space="preserve"> </w:t>
       </w:r>
-      <w:r>
-        <w:t>myValue is a double</w:t>
-      </w:r>
-    </w:p>
-    <w:p>
-      <w:r>
-        <w:t>int i = 25;</w:t>
-      </w:r>
-    </w:p>
-    <w:p>
-      <w:r>
-        <w:t>var total = i + v1; // total is an int</w:t>
+      <w:proofErr w:type="spellStart"/>
+      <w:r>
+        <w:t>myValue</w:t>
+      </w:r>
+      <w:proofErr w:type="spellEnd"/>
+      <w:r>
+        <w:t xml:space="preserve"> is a double</w:t>
+      </w:r>
+    </w:p>
+    <w:p>
+      <w:r>
+        <w:t xml:space="preserve">int </w:t>
+      </w:r>
+      <w:proofErr w:type="spellStart"/>
+      <w:r>
+        <w:t>i</w:t>
+      </w:r>
+      <w:proofErr w:type="spellEnd"/>
+      <w:r>
+        <w:t xml:space="preserve"> = 25;</w:t>
+      </w:r>
+    </w:p>
+    <w:p>
+      <w:r>
+        <w:t xml:space="preserve">var total = </w:t>
+      </w:r>
+      <w:proofErr w:type="spellStart"/>
+      <w:r>
+        <w:t>i</w:t>
+      </w:r>
+      <w:proofErr w:type="spellEnd"/>
+      <w:r>
+        <w:t xml:space="preserve"> + v1; // total is an int</w:t>
       </w:r>
     </w:p>
     <w:p/>
@@ -342,6 +379,30 @@
         <w:t>It is not allowed to do something like this: var x; x = 100; Because the compiler does not know at declaration time what the type of x supposed to be.</w:t>
       </w:r>
     </w:p>
+    <w:p/>
+    <w:p/>
+    <w:p/>
+    <w:p/>
+    <w:p/>
+    <w:p/>
+    <w:p>
+      <w:pPr>
+        <w:jc w:val="center"/>
+        <w:rPr>
+          <w:sz w:val="36"/>
+          <w:szCs w:val="36"/>
+        </w:rPr>
+      </w:pPr>
+      <w:r>
+        <w:rPr>
+          <w:sz w:val="36"/>
+          <w:szCs w:val="36"/>
+        </w:rPr>
+        <w:lastRenderedPageBreak/>
+        <w:t>Methods</w:t>
+      </w:r>
+    </w:p>
+    <w:p/>
     <w:sectPr>
       <w:pgSz w:w="12240" w:h="15840"/>
       <w:pgMar w:top="1440" w:right="1440" w:bottom="1440" w:left="1440" w:header="720" w:footer="720" w:gutter="0"/>

</xml_diff>